<commit_message>
agrego nuevos RFs y documento los restantes!
</commit_message>
<xml_diff>
--- a/extras/Informe_157809385_HenriquezGonzalez.docx
+++ b/extras/Informe_157809385_HenriquezGonzalez.docx
@@ -54,13 +54,25 @@
       </w:pPr>
       <w:bookmarkStart w:id="1" w:name="_Toc133185792"/>
       <w:r>
-        <w:t>Informe de Laboratorio I</w:t>
+        <w:t xml:space="preserve">Informe de Laboratorio </w:t>
+      </w:r>
+      <w:r>
+        <w:t>II</w:t>
       </w:r>
       <w:r>
         <w:br/>
-        <w:t>Paradigma Funcional: Scheme</w:t>
+        <w:t xml:space="preserve">Paradigma </w:t>
+      </w:r>
+      <w:r>
+        <w:t>Lógico</w:t>
+      </w:r>
+      <w:r>
+        <w:t xml:space="preserve">: </w:t>
       </w:r>
       <w:bookmarkEnd w:id="1"/>
+      <w:r>
+        <w:t>Prolog</w:t>
+      </w:r>
     </w:p>
     <w:p>
       <w:pPr>
@@ -93,19 +105,13 @@
         <w:rPr>
           <w:rFonts w:ascii="Times New Roman" w:hAnsi="Times New Roman" w:cs="Times New Roman"/>
         </w:rPr>
-        <w:t>17</w:t>
+        <w:t xml:space="preserve"> </w:t>
       </w:r>
       <w:r>
         <w:rPr>
           <w:rFonts w:ascii="Times New Roman" w:hAnsi="Times New Roman" w:cs="Times New Roman"/>
         </w:rPr>
-        <w:t xml:space="preserve"> de </w:t>
-      </w:r>
-      <w:r>
-        <w:rPr>
-          <w:rFonts w:ascii="Times New Roman" w:hAnsi="Times New Roman" w:cs="Times New Roman"/>
-        </w:rPr>
-        <w:t>Abril</w:t>
+        <w:t>Mayo</w:t>
       </w:r>
       <w:r>
         <w:rPr>
@@ -987,108 +993,63 @@
           <w:lang w:eastAsia="es-MX"/>
         </w:rPr>
       </w:pPr>
-      <w:r>
-        <w:rPr>
-          <w:rStyle w:val="Hipervnculo"/>
-          <w:noProof/>
-        </w:rPr>
-        <w:fldChar w:fldCharType="begin"/>
-      </w:r>
-      <w:r>
-        <w:rPr>
-          <w:rStyle w:val="Hipervnculo"/>
-          <w:noProof/>
-        </w:rPr>
-        <w:instrText xml:space="preserve"> </w:instrText>
-      </w:r>
-      <w:r>
-        <w:rPr>
-          <w:noProof/>
-        </w:rPr>
-        <w:instrText>HYPERLINK \l "_Toc133185805"</w:instrText>
-      </w:r>
-      <w:r>
-        <w:rPr>
-          <w:rStyle w:val="Hipervnculo"/>
-          <w:noProof/>
-        </w:rPr>
-        <w:instrText xml:space="preserve"> </w:instrText>
-      </w:r>
-      <w:r>
-        <w:rPr>
-          <w:rStyle w:val="Hipervnculo"/>
-          <w:noProof/>
-        </w:rPr>
-      </w:r>
-      <w:r>
-        <w:rPr>
-          <w:rStyle w:val="Hipervnculo"/>
-          <w:noProof/>
-        </w:rPr>
-        <w:fldChar w:fldCharType="separate"/>
-      </w:r>
-      <w:r>
-        <w:rPr>
-          <w:rStyle w:val="Hipervnculo"/>
-          <w:noProof/>
-        </w:rPr>
-        <w:t>Referencias</w:t>
-      </w:r>
-      <w:r>
-        <w:rPr>
-          <w:noProof/>
-          <w:webHidden/>
-        </w:rPr>
-        <w:tab/>
-      </w:r>
-      <w:r>
-        <w:rPr>
-          <w:noProof/>
-          <w:webHidden/>
-        </w:rPr>
-        <w:fldChar w:fldCharType="begin"/>
-      </w:r>
-      <w:r>
-        <w:rPr>
-          <w:noProof/>
-          <w:webHidden/>
-        </w:rPr>
-        <w:instrText xml:space="preserve"> PAGEREF _Toc133185805 \h </w:instrText>
-      </w:r>
-      <w:r>
-        <w:rPr>
-          <w:noProof/>
-          <w:webHidden/>
-        </w:rPr>
-      </w:r>
-      <w:r>
-        <w:rPr>
-          <w:noProof/>
-          <w:webHidden/>
-        </w:rPr>
-        <w:fldChar w:fldCharType="separate"/>
-      </w:r>
-      <w:r>
-        <w:rPr>
-          <w:noProof/>
-          <w:webHidden/>
-        </w:rPr>
-        <w:t>8</w:t>
-      </w:r>
-      <w:r>
-        <w:rPr>
-          <w:noProof/>
-          <w:webHidden/>
-        </w:rPr>
-        <w:fldChar w:fldCharType="end"/>
-      </w:r>
-      <w:r>
-        <w:rPr>
-          <w:rStyle w:val="Hipervnculo"/>
-          <w:noProof/>
-        </w:rPr>
-        <w:fldChar w:fldCharType="end"/>
-      </w:r>
+      <w:hyperlink w:anchor="_Toc133185805" w:history="1">
+        <w:r>
+          <w:rPr>
+            <w:rStyle w:val="Hipervnculo"/>
+            <w:noProof/>
+          </w:rPr>
+          <w:t>Referencias</w:t>
+        </w:r>
+        <w:r>
+          <w:rPr>
+            <w:noProof/>
+            <w:webHidden/>
+          </w:rPr>
+          <w:tab/>
+        </w:r>
+        <w:r>
+          <w:rPr>
+            <w:noProof/>
+            <w:webHidden/>
+          </w:rPr>
+          <w:fldChar w:fldCharType="begin"/>
+        </w:r>
+        <w:r>
+          <w:rPr>
+            <w:noProof/>
+            <w:webHidden/>
+          </w:rPr>
+          <w:instrText xml:space="preserve"> PAGEREF _Toc133185805 \h </w:instrText>
+        </w:r>
+        <w:r>
+          <w:rPr>
+            <w:noProof/>
+            <w:webHidden/>
+          </w:rPr>
+        </w:r>
+        <w:r>
+          <w:rPr>
+            <w:noProof/>
+            <w:webHidden/>
+          </w:rPr>
+          <w:fldChar w:fldCharType="separate"/>
+        </w:r>
+        <w:r>
+          <w:rPr>
+            <w:noProof/>
+            <w:webHidden/>
+          </w:rPr>
+          <w:t>8</w:t>
+        </w:r>
+        <w:r>
+          <w:rPr>
+            <w:noProof/>
+            <w:webHidden/>
+          </w:rPr>
+          <w:fldChar w:fldCharType="end"/>
+        </w:r>
+      </w:hyperlink>
     </w:p>
     <w:p>
       <w:pPr>
@@ -1901,43 +1862,7 @@
           <w:sz w:val="24"/>
           <w:szCs w:val="24"/>
         </w:rPr>
-        <w:t xml:space="preserve">: </w:t>
-      </w:r>
-      <w:r>
-        <w:rPr>
-          <w:rFonts w:ascii="Times New Roman" w:eastAsia="Times New Roman" w:hAnsi="Times New Roman" w:cs="Times New Roman"/>
-          <w:color w:val="000000"/>
-          <w:sz w:val="24"/>
-          <w:szCs w:val="24"/>
-        </w:rPr>
-        <w:t>Contiene la creación de</w:t>
-      </w:r>
-      <w:r>
-        <w:rPr>
-          <w:rFonts w:ascii="Times New Roman" w:eastAsia="Times New Roman" w:hAnsi="Times New Roman" w:cs="Times New Roman"/>
-          <w:color w:val="000000"/>
-          <w:sz w:val="24"/>
-          <w:szCs w:val="24"/>
-        </w:rPr>
-        <w:t xml:space="preserve"> carpetas </w:t>
-      </w:r>
-      <w:r>
-        <w:rPr>
-          <w:rFonts w:ascii="Times New Roman" w:eastAsia="Times New Roman" w:hAnsi="Times New Roman" w:cs="Times New Roman"/>
-          <w:color w:val="000000"/>
-          <w:sz w:val="24"/>
-          <w:szCs w:val="24"/>
-        </w:rPr>
-        <w:t>y las propiedades y operaciones que se realizan sobre estos</w:t>
-      </w:r>
-      <w:r>
-        <w:rPr>
-          <w:rFonts w:ascii="Times New Roman" w:eastAsia="Times New Roman" w:hAnsi="Times New Roman" w:cs="Times New Roman"/>
-          <w:color w:val="000000"/>
-          <w:sz w:val="24"/>
-          <w:szCs w:val="24"/>
-        </w:rPr>
-        <w:t>.</w:t>
+        <w:t>: Contiene la creación de carpetas y las propiedades y operaciones que se realizan sobre estos.</w:t>
       </w:r>
     </w:p>
     <w:p>
@@ -2638,6 +2563,7 @@
             <w:r>
               <w:rPr>
                 <w:rFonts w:ascii="Times New Roman" w:eastAsia="Times New Roman" w:hAnsi="Times New Roman" w:cs="Times New Roman"/>
+                <w:noProof/>
                 <w:color w:val="000000"/>
                 <w:sz w:val="24"/>
                 <w:szCs w:val="24"/>
@@ -2658,7 +2584,7 @@
                           <pic:cNvPicPr/>
                         </pic:nvPicPr>
                         <pic:blipFill>
-                          <a:blip r:embed="rId5"/>
+                          <a:blip r:embed="rId7"/>
                           <a:stretch>
                             <a:fillRect/>
                           </a:stretch>
@@ -3212,8 +3138,8 @@
       <w:proofErr w:type="gramEnd"/>
     </w:p>
     <w:sectPr>
-      <w:headerReference w:type="default" r:id="rId6"/>
-      <w:footerReference w:type="default" r:id="rId7"/>
+      <w:headerReference w:type="default" r:id="rId8"/>
+      <w:footerReference w:type="default" r:id="rId9"/>
       <w:pgSz w:w="12240" w:h="15840"/>
       <w:pgMar w:top="1417" w:right="1701" w:bottom="1969" w:left="1701" w:header="708" w:footer="1417" w:gutter="0"/>
       <w:pgNumType w:start="1"/>
@@ -3223,6 +3149,31 @@
     </w:sectPr>
   </w:body>
 </w:document>
+</file>
+
+<file path=word/endnotes.xml><?xml version="1.0" encoding="utf-8"?>
+<w:endnotes xmlns:wpc="http://schemas.microsoft.com/office/word/2010/wordprocessingCanvas" xmlns:cx="http://schemas.microsoft.com/office/drawing/2014/chartex" xmlns:cx1="http://schemas.microsoft.com/office/drawing/2015/9/8/chartex" xmlns:cx2="http://schemas.microsoft.com/office/drawing/2015/10/21/chartex" xmlns:cx3="http://schemas.microsoft.com/office/drawing/2016/5/9/chartex" xmlns:cx4="http://schemas.microsoft.com/office/drawing/2016/5/10/chartex" xmlns:cx5="http://schemas.microsoft.com/office/drawing/2016/5/11/chartex" xmlns:cx6="http://schemas.microsoft.com/office/drawing/2016/5/12/chartex" xmlns:cx7="http://schemas.microsoft.com/office/drawing/2016/5/13/chartex" xmlns:cx8="http://schemas.microsoft.com/office/drawing/2016/5/14/chartex" xmlns:mc="http://schemas.openxmlformats.org/markup-compatibility/2006" xmlns:aink="http://schemas.microsoft.com/office/drawing/2016/ink" xmlns:am3d="http://schemas.microsoft.com/office/drawing/2017/model3d" xmlns:o="urn:schemas-microsoft-com:office:office" xmlns:oel="http://schemas.microsoft.com/office/2019/extlst" xmlns:r="http://schemas.openxmlformats.org/officeDocument/2006/relationships" xmlns:m="http://schemas.openxmlformats.org/officeDocument/2006/math" xmlns:v="urn:schemas-microsoft-com:vml" xmlns:wp14="http://schemas.microsoft.com/office/word/2010/wordprocessingDrawing" xmlns:wp="http://schemas.openxmlformats.org/drawingml/2006/wordprocessingDrawing" xmlns:w10="urn:schemas-microsoft-com:office:word" xmlns:w="http://schemas.openxmlformats.org/wordprocessingml/2006/main" xmlns:w14="http://schemas.microsoft.com/office/word/2010/wordml" xmlns:w15="http://schemas.microsoft.com/office/word/2012/wordml" xmlns:w16cex="http://schemas.microsoft.com/office/word/2018/wordml/cex" xmlns:w16cid="http://schemas.microsoft.com/office/word/2016/wordml/cid" xmlns:w16="http://schemas.microsoft.com/office/word/2018/wordml" xmlns:w16du="http://schemas.microsoft.com/office/word/2023/wordml/word16du" xmlns:w16sdtdh="http://schemas.microsoft.com/office/word/2020/wordml/sdtdatahash" xmlns:w16se="http://schemas.microsoft.com/office/word/2015/wordml/symex" xmlns:wpg="http://schemas.microsoft.com/office/word/2010/wordprocessingGroup" xmlns:wpi="http://schemas.microsoft.com/office/word/2010/wordprocessingInk" xmlns:wne="http://schemas.microsoft.com/office/word/2006/wordml" xmlns:wps="http://schemas.microsoft.com/office/word/2010/wordprocessingShape" mc:Ignorable="w14 w15 w16se w16cid w16 w16cex w16sdtdh wp14">
+  <w:endnote w:type="separator" w:id="-1">
+    <w:p>
+      <w:pPr>
+        <w:spacing w:after="0" w:line="240" w:lineRule="auto"/>
+      </w:pPr>
+      <w:r>
+        <w:separator/>
+      </w:r>
+    </w:p>
+  </w:endnote>
+  <w:endnote w:type="continuationSeparator" w:id="0">
+    <w:p>
+      <w:pPr>
+        <w:spacing w:after="0" w:line="240" w:lineRule="auto"/>
+      </w:pPr>
+      <w:r>
+        <w:continuationSeparator/>
+      </w:r>
+    </w:p>
+  </w:endnote>
+</w:endnotes>
 </file>
 
 <file path=word/footer1.xml><?xml version="1.0" encoding="utf-8"?>
@@ -3303,6 +3254,31 @@
     </w:r>
   </w:p>
 </w:ftr>
+</file>
+
+<file path=word/footnotes.xml><?xml version="1.0" encoding="utf-8"?>
+<w:footnotes xmlns:wpc="http://schemas.microsoft.com/office/word/2010/wordprocessingCanvas" xmlns:cx="http://schemas.microsoft.com/office/drawing/2014/chartex" xmlns:cx1="http://schemas.microsoft.com/office/drawing/2015/9/8/chartex" xmlns:cx2="http://schemas.microsoft.com/office/drawing/2015/10/21/chartex" xmlns:cx3="http://schemas.microsoft.com/office/drawing/2016/5/9/chartex" xmlns:cx4="http://schemas.microsoft.com/office/drawing/2016/5/10/chartex" xmlns:cx5="http://schemas.microsoft.com/office/drawing/2016/5/11/chartex" xmlns:cx6="http://schemas.microsoft.com/office/drawing/2016/5/12/chartex" xmlns:cx7="http://schemas.microsoft.com/office/drawing/2016/5/13/chartex" xmlns:cx8="http://schemas.microsoft.com/office/drawing/2016/5/14/chartex" xmlns:mc="http://schemas.openxmlformats.org/markup-compatibility/2006" xmlns:aink="http://schemas.microsoft.com/office/drawing/2016/ink" xmlns:am3d="http://schemas.microsoft.com/office/drawing/2017/model3d" xmlns:o="urn:schemas-microsoft-com:office:office" xmlns:oel="http://schemas.microsoft.com/office/2019/extlst" xmlns:r="http://schemas.openxmlformats.org/officeDocument/2006/relationships" xmlns:m="http://schemas.openxmlformats.org/officeDocument/2006/math" xmlns:v="urn:schemas-microsoft-com:vml" xmlns:wp14="http://schemas.microsoft.com/office/word/2010/wordprocessingDrawing" xmlns:wp="http://schemas.openxmlformats.org/drawingml/2006/wordprocessingDrawing" xmlns:w10="urn:schemas-microsoft-com:office:word" xmlns:w="http://schemas.openxmlformats.org/wordprocessingml/2006/main" xmlns:w14="http://schemas.microsoft.com/office/word/2010/wordml" xmlns:w15="http://schemas.microsoft.com/office/word/2012/wordml" xmlns:w16cex="http://schemas.microsoft.com/office/word/2018/wordml/cex" xmlns:w16cid="http://schemas.microsoft.com/office/word/2016/wordml/cid" xmlns:w16="http://schemas.microsoft.com/office/word/2018/wordml" xmlns:w16du="http://schemas.microsoft.com/office/word/2023/wordml/word16du" xmlns:w16sdtdh="http://schemas.microsoft.com/office/word/2020/wordml/sdtdatahash" xmlns:w16se="http://schemas.microsoft.com/office/word/2015/wordml/symex" xmlns:wpg="http://schemas.microsoft.com/office/word/2010/wordprocessingGroup" xmlns:wpi="http://schemas.microsoft.com/office/word/2010/wordprocessingInk" xmlns:wne="http://schemas.microsoft.com/office/word/2006/wordml" xmlns:wps="http://schemas.microsoft.com/office/word/2010/wordprocessingShape" mc:Ignorable="w14 w15 w16se w16cid w16 w16cex w16sdtdh wp14">
+  <w:footnote w:type="separator" w:id="-1">
+    <w:p>
+      <w:pPr>
+        <w:spacing w:after="0" w:line="240" w:lineRule="auto"/>
+      </w:pPr>
+      <w:r>
+        <w:separator/>
+      </w:r>
+    </w:p>
+  </w:footnote>
+  <w:footnote w:type="continuationSeparator" w:id="0">
+    <w:p>
+      <w:pPr>
+        <w:spacing w:after="0" w:line="240" w:lineRule="auto"/>
+      </w:pPr>
+      <w:r>
+        <w:continuationSeparator/>
+      </w:r>
+    </w:p>
+  </w:footnote>
+</w:footnotes>
 </file>
 
 <file path=word/header1.xml><?xml version="1.0" encoding="utf-8"?>
@@ -3455,20 +3431,7 @@
               <w:i/>
             </w:rPr>
             <w:br/>
-          </w:r>
-          <w:r>
-            <w:rPr>
-              <w:rFonts w:ascii="Times New Roman" w:hAnsi="Times New Roman" w:cs="Times New Roman"/>
-              <w:i/>
-            </w:rPr>
-            <w:t>Paradigmas</w:t>
-          </w:r>
-          <w:r>
-            <w:rPr>
-              <w:rFonts w:ascii="Times New Roman" w:hAnsi="Times New Roman" w:cs="Times New Roman"/>
-              <w:i/>
-            </w:rPr>
-            <w:t xml:space="preserve"> de programación</w:t>
+            <w:t>Paradigmas de programación</w:t>
           </w:r>
         </w:p>
       </w:tc>

</xml_diff>